<commit_message>
Continuación memoria faltan cosas
</commit_message>
<xml_diff>
--- a/LAB_4/Memoria.docx
+++ b/LAB_4/Memoria.docx
@@ -1,6 +1,6 @@
 
 <file path=word/document.xml><?xml version="1.0" encoding="utf-8"?>
-<w:document xmlns:wpc="http://schemas.microsoft.com/office/word/2010/wordprocessingCanvas" xmlns:cx="http://schemas.microsoft.com/office/drawing/2014/chartex" xmlns:cx1="http://schemas.microsoft.com/office/drawing/2015/9/8/chartex" xmlns:cx2="http://schemas.microsoft.com/office/drawing/2015/10/21/chartex" xmlns:cx3="http://schemas.microsoft.com/office/drawing/2016/5/9/chartex" xmlns:cx4="http://schemas.microsoft.com/office/drawing/2016/5/10/chartex" xmlns:cx5="http://schemas.microsoft.com/office/drawing/2016/5/11/chartex" xmlns:cx6="http://schemas.microsoft.com/office/drawing/2016/5/12/chartex" xmlns:cx7="http://schemas.microsoft.com/office/drawing/2016/5/13/chartex" xmlns:cx8="http://schemas.microsoft.com/office/drawing/2016/5/14/chartex" xmlns:mc="http://schemas.openxmlformats.org/markup-compatibility/2006" xmlns:aink="http://schemas.microsoft.com/office/drawing/2016/ink" xmlns:am3d="http://schemas.microsoft.com/office/drawing/2017/model3d" xmlns:o="urn:schemas-microsoft-com:office:office" xmlns:r="http://schemas.openxmlformats.org/officeDocument/2006/relationships" xmlns:m="http://schemas.openxmlformats.org/officeDocument/2006/math" xmlns:v="urn:schemas-microsoft-com:vml" xmlns:wp14="http://schemas.microsoft.com/office/word/2010/wordprocessingDrawing" xmlns:wp="http://schemas.openxmlformats.org/drawingml/2006/wordprocessingDrawing" xmlns:w10="urn:schemas-microsoft-com:office:word" xmlns:w="http://schemas.openxmlformats.org/wordprocessingml/2006/main" xmlns:w14="http://schemas.microsoft.com/office/word/2010/wordml" xmlns:w15="http://schemas.microsoft.com/office/word/2012/wordml" xmlns:w16cex="http://schemas.microsoft.com/office/word/2018/wordml/cex" xmlns:w16cid="http://schemas.microsoft.com/office/word/2016/wordml/cid" xmlns:w16="http://schemas.microsoft.com/office/word/2018/wordml" xmlns:w16sdtdh="http://schemas.microsoft.com/office/word/2020/wordml/sdtdatahash" xmlns:w16se="http://schemas.microsoft.com/office/word/2015/wordml/symex" xmlns:wpg="http://schemas.microsoft.com/office/word/2010/wordprocessingGroup" xmlns:wpi="http://schemas.microsoft.com/office/word/2010/wordprocessingInk" xmlns:wne="http://schemas.microsoft.com/office/word/2006/wordml" xmlns:wps="http://schemas.microsoft.com/office/word/2010/wordprocessingShape" mc:Ignorable="w14 w15 w16se w16cid w16 w16cex w16sdtdh wp14">
+<w:document xmlns:wpc="http://schemas.microsoft.com/office/word/2010/wordprocessingCanvas" xmlns:cx="http://schemas.microsoft.com/office/drawing/2014/chartex" xmlns:mc="http://schemas.openxmlformats.org/markup-compatibility/2006" xmlns:o="urn:schemas-microsoft-com:office:office" xmlns:r="http://schemas.openxmlformats.org/officeDocument/2006/relationships" xmlns:m="http://schemas.openxmlformats.org/officeDocument/2006/math" xmlns:v="urn:schemas-microsoft-com:vml" xmlns:wp14="http://schemas.microsoft.com/office/word/2010/wordprocessingDrawing" xmlns:wp="http://schemas.openxmlformats.org/drawingml/2006/wordprocessingDrawing" xmlns:w10="urn:schemas-microsoft-com:office:word" xmlns:w="http://schemas.openxmlformats.org/wordprocessingml/2006/main" xmlns:w14="http://schemas.microsoft.com/office/word/2010/wordml" xmlns:w15="http://schemas.microsoft.com/office/word/2012/wordml" xmlns:w16se="http://schemas.microsoft.com/office/word/2015/wordml/symex" xmlns:wpg="http://schemas.microsoft.com/office/word/2010/wordprocessingGroup" xmlns:wpi="http://schemas.microsoft.com/office/word/2010/wordprocessingInk" xmlns:wne="http://schemas.microsoft.com/office/word/2006/wordml" xmlns:wps="http://schemas.microsoft.com/office/word/2010/wordprocessingShape" mc:Ignorable="w14 w15 w16se wp14">
   <w:body>
     <w:p>
       <w:pPr>
@@ -348,6 +348,10 @@
     <w:sdt>
       <w:sdtPr>
         <w:rPr>
+          <w:rFonts w:asciiTheme="minorHAnsi" w:eastAsiaTheme="minorEastAsia" w:hAnsiTheme="minorHAnsi" w:cs="Times New Roman"/>
+          <w:color w:val="auto"/>
+          <w:sz w:val="22"/>
+          <w:szCs w:val="22"/>
           <w:lang w:val="es-ES"/>
         </w:rPr>
         <w:id w:val="-1047366678"/>
@@ -358,12 +362,8 @@
       </w:sdtPr>
       <w:sdtEndPr>
         <w:rPr>
-          <w:rFonts w:asciiTheme="minorHAnsi" w:eastAsiaTheme="minorEastAsia" w:hAnsiTheme="minorHAnsi" w:cs="Times New Roman"/>
-          <w:b/>
-          <w:bCs/>
-          <w:color w:val="auto"/>
-          <w:sz w:val="22"/>
-          <w:szCs w:val="22"/>
+          <w:b/>
+          <w:bCs/>
         </w:rPr>
       </w:sdtEndPr>
       <w:sdtContent>
@@ -1200,7 +1200,6 @@
           <w:rFonts w:ascii="Times New Roman" w:hAnsi="Times New Roman" w:cs="Times New Roman"/>
           <w:lang w:val="es-ES"/>
         </w:rPr>
-        <w:lastRenderedPageBreak/>
         <w:t>Introducción</w:t>
       </w:r>
       <w:bookmarkEnd w:id="0"/>
@@ -1461,6 +1460,7 @@
         </w:rPr>
         <w:t xml:space="preserve">    </w:t>
       </w:r>
+      <w:proofErr w:type="spellStart"/>
       <w:r>
         <w:rPr>
           <w:rFonts w:ascii="Courier New" w:eastAsia="Times New Roman" w:hAnsi="Courier New" w:cs="Courier New"/>
@@ -1470,6 +1470,7 @@
         </w:rPr>
         <w:t>int</w:t>
       </w:r>
+      <w:proofErr w:type="spellEnd"/>
       <w:r>
         <w:rPr>
           <w:rFonts w:ascii="Courier New" w:eastAsia="Times New Roman" w:hAnsi="Courier New" w:cs="Courier New"/>
@@ -1523,6 +1524,7 @@
         </w:rPr>
         <w:t xml:space="preserve">    </w:t>
       </w:r>
+      <w:proofErr w:type="spellStart"/>
       <w:r>
         <w:rPr>
           <w:rFonts w:ascii="Courier New" w:eastAsia="Times New Roman" w:hAnsi="Courier New" w:cs="Courier New"/>
@@ -1532,6 +1534,7 @@
         </w:rPr>
         <w:t>int</w:t>
       </w:r>
+      <w:proofErr w:type="spellEnd"/>
       <w:r>
         <w:rPr>
           <w:rFonts w:ascii="Courier New" w:eastAsia="Times New Roman" w:hAnsi="Courier New" w:cs="Courier New"/>
@@ -1759,7 +1762,7 @@
     <w:p>
       <w:pPr>
         <w:rPr>
-          <w:lang w:val="es-ES"/>
+          <w:lang w:val="en-GB"/>
         </w:rPr>
       </w:pPr>
     </w:p>
@@ -2315,15 +2318,7 @@
           <w:bCs/>
           <w:lang w:val="es-ES"/>
         </w:rPr>
-        <w:t>trabajador.</w:t>
-      </w:r>
-      <w:r>
-        <w:rPr>
-          <w:b/>
-          <w:bCs/>
-          <w:lang w:val="es-ES"/>
-        </w:rPr>
-        <w:t>h</w:t>
+        <w:t>trabajador.h</w:t>
       </w:r>
       <w:proofErr w:type="spellEnd"/>
       <w:r>
@@ -2362,7 +2357,6 @@
           <w:rFonts w:ascii="Times New Roman" w:hAnsi="Times New Roman" w:cs="Times New Roman"/>
           <w:lang w:val="es-ES"/>
         </w:rPr>
-        <w:lastRenderedPageBreak/>
         <w:t>Rondas de minado</w:t>
       </w:r>
       <w:bookmarkEnd w:id="2"/>
@@ -2803,7 +2797,18 @@
           <w:szCs w:val="20"/>
           <w:lang w:val="es-ES"/>
         </w:rPr>
-        <w:t>block_set</w:t>
+        <w:t>block_</w:t>
+      </w:r>
+      <w:proofErr w:type="gramStart"/>
+      <w:r>
+        <w:rPr>
+          <w:rFonts w:ascii="Courier New" w:eastAsia="Times New Roman" w:hAnsi="Courier New" w:cs="Courier New"/>
+          <w:color w:val="000000"/>
+          <w:sz w:val="20"/>
+          <w:szCs w:val="20"/>
+          <w:lang w:val="es-ES"/>
+        </w:rPr>
+        <w:t>set</w:t>
       </w:r>
       <w:proofErr w:type="spellEnd"/>
       <w:r>
@@ -2818,6 +2823,7 @@
         </w:rPr>
         <w:t>(</w:t>
       </w:r>
+      <w:proofErr w:type="gramEnd"/>
       <w:r>
         <w:rPr>
           <w:rFonts w:ascii="Courier New" w:eastAsia="Times New Roman" w:hAnsi="Courier New" w:cs="Courier New"/>
@@ -3125,7 +3131,23 @@
           <w:rFonts w:ascii="Times New Roman" w:hAnsi="Times New Roman"/>
           <w:lang w:val="es-ES"/>
         </w:rPr>
-        <w:t xml:space="preserve">el minero ha inicializado el bloque, este copia el target en la estructura usada por los </w:t>
+        <w:t xml:space="preserve">el minero ha inicializado el bloque, </w:t>
+      </w:r>
+      <w:proofErr w:type="gramStart"/>
+      <w:r>
+        <w:rPr>
+          <w:rFonts w:ascii="Times New Roman" w:hAnsi="Times New Roman"/>
+          <w:lang w:val="es-ES"/>
+        </w:rPr>
+        <w:t>este copia</w:t>
+      </w:r>
+      <w:proofErr w:type="gramEnd"/>
+      <w:r>
+        <w:rPr>
+          <w:rFonts w:ascii="Times New Roman" w:hAnsi="Times New Roman"/>
+          <w:lang w:val="es-ES"/>
+        </w:rPr>
+        <w:t xml:space="preserve"> el target en la estructura usada por los </w:t>
       </w:r>
       <w:proofErr w:type="spellStart"/>
       <w:r>
@@ -3187,7 +3209,23 @@
           <w:rFonts w:ascii="Times New Roman" w:hAnsi="Times New Roman"/>
           <w:lang w:val="es-ES"/>
         </w:rPr>
-        <w:t xml:space="preserve">mantener la modularidad todo lo relacionado con el manejo y uso de bloques está en los archivos </w:t>
+        <w:t xml:space="preserve">mantener </w:t>
+      </w:r>
+      <w:proofErr w:type="gramStart"/>
+      <w:r>
+        <w:rPr>
+          <w:rFonts w:ascii="Times New Roman" w:hAnsi="Times New Roman"/>
+          <w:lang w:val="es-ES"/>
+        </w:rPr>
+        <w:t>la modularidad</w:t>
+      </w:r>
+      <w:proofErr w:type="gramEnd"/>
+      <w:r>
+        <w:rPr>
+          <w:rFonts w:ascii="Times New Roman" w:hAnsi="Times New Roman"/>
+          <w:lang w:val="es-ES"/>
+        </w:rPr>
+        <w:t xml:space="preserve"> todo lo relacionado con el manejo y uso de bloques está en los archivos </w:t>
       </w:r>
       <w:proofErr w:type="spellStart"/>
       <w:r>
@@ -3527,7 +3565,18 @@
           <w:szCs w:val="20"/>
           <w:lang w:val="es-ES"/>
         </w:rPr>
-        <w:t>total_miners</w:t>
+        <w:t>total_</w:t>
+      </w:r>
+      <w:proofErr w:type="gramStart"/>
+      <w:r>
+        <w:rPr>
+          <w:rFonts w:ascii="Courier New" w:eastAsia="Times New Roman" w:hAnsi="Courier New" w:cs="Courier New"/>
+          <w:color w:val="000000"/>
+          <w:sz w:val="20"/>
+          <w:szCs w:val="20"/>
+          <w:lang w:val="es-ES"/>
+        </w:rPr>
+        <w:t>miners</w:t>
       </w:r>
       <w:proofErr w:type="spellEnd"/>
       <w:r>
@@ -3552,7 +3601,20 @@
           <w:szCs w:val="20"/>
           <w:lang w:val="es-ES"/>
         </w:rPr>
-        <w:t xml:space="preserve">. </w:t>
+        <w:t>.</w:t>
+      </w:r>
+      <w:proofErr w:type="gramEnd"/>
+      <w:r>
+        <w:rPr>
+          <w:rFonts w:ascii="Courier New" w:eastAsia="Times New Roman" w:hAnsi="Courier New" w:cs="Courier New"/>
+          <w:b/>
+          <w:bCs/>
+          <w:color w:val="000080"/>
+          <w:sz w:val="20"/>
+          <w:szCs w:val="20"/>
+          <w:lang w:val="es-ES"/>
+        </w:rPr>
+        <w:t xml:space="preserve"> </w:t>
       </w:r>
       <w:r>
         <w:rPr>
@@ -3625,12 +3687,21 @@
         </w:rPr>
         <w:t xml:space="preserve">Para mantener </w:t>
       </w:r>
-      <w:r>
-        <w:rPr>
-          <w:rFonts w:ascii="Times New Roman" w:hAnsi="Times New Roman"/>
-          <w:lang w:val="es-ES"/>
-        </w:rPr>
-        <w:t xml:space="preserve">la modularidad todo lo relacionado con el manejo y uso de la red de mineros está en los archivos </w:t>
+      <w:proofErr w:type="gramStart"/>
+      <w:r>
+        <w:rPr>
+          <w:rFonts w:ascii="Times New Roman" w:hAnsi="Times New Roman"/>
+          <w:lang w:val="es-ES"/>
+        </w:rPr>
+        <w:t>la modularidad</w:t>
+      </w:r>
+      <w:proofErr w:type="gramEnd"/>
+      <w:r>
+        <w:rPr>
+          <w:rFonts w:ascii="Times New Roman" w:hAnsi="Times New Roman"/>
+          <w:lang w:val="es-ES"/>
+        </w:rPr>
+        <w:t xml:space="preserve"> todo lo relacionado con el manejo y uso de la red de mineros está en los archivos </w:t>
       </w:r>
       <w:proofErr w:type="spellStart"/>
       <w:r>
@@ -3687,13 +3758,7 @@
         <w:rPr>
           <w:lang w:val="es-ES"/>
         </w:rPr>
-        <w:t>.</w:t>
-      </w:r>
-      <w:r>
-        <w:rPr>
-          <w:lang w:val="es-ES"/>
-        </w:rPr>
-        <w:t xml:space="preserve"> </w:t>
+        <w:t xml:space="preserve">. </w:t>
       </w:r>
       <w:r>
         <w:rPr>
@@ -3724,7 +3789,6 @@
           <w:rFonts w:ascii="Times New Roman" w:eastAsia="Times New Roman" w:hAnsi="Times New Roman" w:cs="Times New Roman"/>
           <w:lang w:val="es-ES"/>
         </w:rPr>
-        <w:lastRenderedPageBreak/>
         <w:t>Bloques compartidos</w:t>
       </w:r>
       <w:bookmarkEnd w:id="5"/>
@@ -3814,14 +3878,7 @@
           <w:rFonts w:ascii="Times New Roman" w:hAnsi="Times New Roman"/>
           <w:lang w:val="es-ES"/>
         </w:rPr>
-        <w:t>E</w:t>
-      </w:r>
-      <w:r>
-        <w:rPr>
-          <w:rFonts w:ascii="Times New Roman" w:hAnsi="Times New Roman"/>
-          <w:lang w:val="es-ES"/>
-        </w:rPr>
-        <w:t xml:space="preserve">l primer paso para hacer los bloques compartidos es el de definir una estructura con </w:t>
+        <w:t xml:space="preserve">El primer paso para hacer los bloques compartidos es el de definir una estructura con </w:t>
       </w:r>
       <w:r>
         <w:rPr>
@@ -4097,6 +4154,7 @@
         </w:rPr>
         <w:t xml:space="preserve">    </w:t>
       </w:r>
+      <w:proofErr w:type="spellStart"/>
       <w:r>
         <w:rPr>
           <w:rFonts w:ascii="Courier New" w:eastAsia="Times New Roman" w:hAnsi="Courier New" w:cs="Courier New"/>
@@ -4106,6 +4164,7 @@
         </w:rPr>
         <w:t>int</w:t>
       </w:r>
+      <w:proofErr w:type="spellEnd"/>
       <w:r>
         <w:rPr>
           <w:rFonts w:ascii="Courier New" w:eastAsia="Times New Roman" w:hAnsi="Courier New" w:cs="Courier New"/>
@@ -4158,6 +4217,7 @@
         </w:rPr>
         <w:t xml:space="preserve">    </w:t>
       </w:r>
+      <w:proofErr w:type="spellStart"/>
       <w:r>
         <w:rPr>
           <w:rFonts w:ascii="Courier New" w:eastAsia="Times New Roman" w:hAnsi="Courier New" w:cs="Courier New"/>
@@ -4167,6 +4227,7 @@
         </w:rPr>
         <w:t>int</w:t>
       </w:r>
+      <w:proofErr w:type="spellEnd"/>
       <w:r>
         <w:rPr>
           <w:rFonts w:ascii="Courier New" w:eastAsia="Times New Roman" w:hAnsi="Courier New" w:cs="Courier New"/>
@@ -4277,6 +4338,7 @@
           <w:rFonts w:ascii="Times New Roman" w:eastAsia="Times New Roman" w:hAnsi="Times New Roman"/>
           <w:sz w:val="24"/>
           <w:szCs w:val="24"/>
+          <w:lang w:val="es-ES"/>
         </w:rPr>
       </w:pPr>
       <w:r>
@@ -4287,6 +4349,7 @@
           <w:color w:val="000080"/>
           <w:sz w:val="20"/>
           <w:szCs w:val="20"/>
+          <w:lang w:val="es-ES"/>
         </w:rPr>
         <w:t>}</w:t>
       </w:r>
@@ -4296,6 +4359,7 @@
           <w:color w:val="000000"/>
           <w:sz w:val="20"/>
           <w:szCs w:val="20"/>
+          <w:lang w:val="es-ES"/>
         </w:rPr>
         <w:t xml:space="preserve"> </w:t>
       </w:r>
@@ -4306,6 +4370,7 @@
           <w:color w:val="000000"/>
           <w:sz w:val="20"/>
           <w:szCs w:val="20"/>
+          <w:lang w:val="es-ES"/>
         </w:rPr>
         <w:t>shared_block_info</w:t>
       </w:r>
@@ -4318,6 +4383,7 @@
           <w:color w:val="000080"/>
           <w:sz w:val="20"/>
           <w:szCs w:val="20"/>
+          <w:lang w:val="es-ES"/>
         </w:rPr>
         <w:t>;</w:t>
       </w:r>
@@ -4327,6 +4393,7 @@
         <w:jc w:val="both"/>
         <w:rPr>
           <w:rFonts w:ascii="Times New Roman" w:hAnsi="Times New Roman"/>
+          <w:lang w:val="es-ES"/>
         </w:rPr>
       </w:pPr>
     </w:p>
@@ -4475,8 +4542,10 @@
           <w:color w:val="000000"/>
           <w:sz w:val="20"/>
           <w:szCs w:val="20"/>
-        </w:rPr>
-      </w:pPr>
+          <w:lang w:val="es-ES"/>
+        </w:rPr>
+      </w:pPr>
+      <w:proofErr w:type="spellStart"/>
       <w:r>
         <w:rPr>
           <w:rFonts w:ascii="Courier New" w:eastAsia="Times New Roman" w:hAnsi="Courier New" w:cs="Courier New"/>
@@ -4485,33 +4554,40 @@
           <w:color w:val="0000FF"/>
           <w:sz w:val="20"/>
           <w:szCs w:val="20"/>
+          <w:lang w:val="es-ES"/>
         </w:rPr>
         <w:t>typedef</w:t>
       </w:r>
-      <w:r>
-        <w:rPr>
-          <w:rFonts w:ascii="Courier New" w:eastAsia="Times New Roman" w:hAnsi="Courier New" w:cs="Courier New"/>
-          <w:color w:val="000000"/>
-          <w:sz w:val="20"/>
-          <w:szCs w:val="20"/>
+      <w:proofErr w:type="spellEnd"/>
+      <w:r>
+        <w:rPr>
+          <w:rFonts w:ascii="Courier New" w:eastAsia="Times New Roman" w:hAnsi="Courier New" w:cs="Courier New"/>
+          <w:color w:val="000000"/>
+          <w:sz w:val="20"/>
+          <w:szCs w:val="20"/>
+          <w:lang w:val="es-ES"/>
         </w:rPr>
         <w:t xml:space="preserve"> </w:t>
       </w:r>
+      <w:proofErr w:type="spellStart"/>
       <w:r>
         <w:rPr>
           <w:rFonts w:ascii="Courier New" w:eastAsia="Times New Roman" w:hAnsi="Courier New" w:cs="Courier New"/>
           <w:color w:val="8000FF"/>
           <w:sz w:val="20"/>
           <w:szCs w:val="20"/>
+          <w:lang w:val="es-ES"/>
         </w:rPr>
         <w:t>struct</w:t>
       </w:r>
-      <w:r>
-        <w:rPr>
-          <w:rFonts w:ascii="Courier New" w:eastAsia="Times New Roman" w:hAnsi="Courier New" w:cs="Courier New"/>
-          <w:color w:val="000000"/>
-          <w:sz w:val="20"/>
-          <w:szCs w:val="20"/>
+      <w:proofErr w:type="spellEnd"/>
+      <w:r>
+        <w:rPr>
+          <w:rFonts w:ascii="Courier New" w:eastAsia="Times New Roman" w:hAnsi="Courier New" w:cs="Courier New"/>
+          <w:color w:val="000000"/>
+          <w:sz w:val="20"/>
+          <w:szCs w:val="20"/>
+          <w:lang w:val="es-ES"/>
         </w:rPr>
         <w:t xml:space="preserve"> </w:t>
       </w:r>
@@ -4523,6 +4599,7 @@
           <w:color w:val="000080"/>
           <w:sz w:val="20"/>
           <w:szCs w:val="20"/>
+          <w:lang w:val="es-ES"/>
         </w:rPr>
         <w:t>{</w:t>
       </w:r>
@@ -4544,9 +4621,11 @@
           <w:color w:val="000000"/>
           <w:sz w:val="20"/>
           <w:szCs w:val="20"/>
+          <w:lang w:val="es-ES"/>
         </w:rPr>
         <w:t xml:space="preserve">    </w:t>
       </w:r>
+      <w:proofErr w:type="spellStart"/>
       <w:r>
         <w:rPr>
           <w:rFonts w:ascii="Courier New" w:eastAsia="Times New Roman" w:hAnsi="Courier New" w:cs="Courier New"/>
@@ -4556,6 +4635,7 @@
         </w:rPr>
         <w:t>int</w:t>
       </w:r>
+      <w:proofErr w:type="spellEnd"/>
       <w:r>
         <w:rPr>
           <w:rFonts w:ascii="Courier New" w:eastAsia="Times New Roman" w:hAnsi="Courier New" w:cs="Courier New"/>
@@ -4608,6 +4688,7 @@
         </w:rPr>
         <w:t xml:space="preserve">    </w:t>
       </w:r>
+      <w:proofErr w:type="spellStart"/>
       <w:r>
         <w:rPr>
           <w:rFonts w:ascii="Courier New" w:eastAsia="Times New Roman" w:hAnsi="Courier New" w:cs="Courier New"/>
@@ -4617,6 +4698,7 @@
         </w:rPr>
         <w:t>int</w:t>
       </w:r>
+      <w:proofErr w:type="spellEnd"/>
       <w:r>
         <w:rPr>
           <w:rFonts w:ascii="Courier New" w:eastAsia="Times New Roman" w:hAnsi="Courier New" w:cs="Courier New"/>
@@ -4813,8 +4895,19 @@
           <w:sz w:val="20"/>
           <w:szCs w:val="20"/>
         </w:rPr>
-        <w:t xml:space="preserve"> mutex</w:t>
-      </w:r>
+        <w:t xml:space="preserve"> </w:t>
+      </w:r>
+      <w:proofErr w:type="spellStart"/>
+      <w:r>
+        <w:rPr>
+          <w:rFonts w:ascii="Courier New" w:eastAsia="Times New Roman" w:hAnsi="Courier New" w:cs="Courier New"/>
+          <w:color w:val="000000"/>
+          <w:sz w:val="20"/>
+          <w:szCs w:val="20"/>
+        </w:rPr>
+        <w:t>mutex</w:t>
+      </w:r>
+      <w:proofErr w:type="spellEnd"/>
       <w:r>
         <w:rPr>
           <w:rFonts w:ascii="Courier New" w:eastAsia="Times New Roman" w:hAnsi="Courier New" w:cs="Courier New"/>
@@ -5129,6 +5222,7 @@
           <w:color w:val="000000"/>
           <w:sz w:val="20"/>
           <w:szCs w:val="20"/>
+          <w:lang w:val="es-ES"/>
         </w:rPr>
       </w:pPr>
       <w:r>
@@ -5139,6 +5233,7 @@
           <w:color w:val="000080"/>
           <w:sz w:val="20"/>
           <w:szCs w:val="20"/>
+          <w:lang w:val="es-ES"/>
         </w:rPr>
         <w:t>}</w:t>
       </w:r>
@@ -5148,9 +5243,22 @@
           <w:color w:val="000000"/>
           <w:sz w:val="20"/>
           <w:szCs w:val="20"/>
-        </w:rPr>
-        <w:t xml:space="preserve"> Sems</w:t>
-      </w:r>
+          <w:lang w:val="es-ES"/>
+        </w:rPr>
+        <w:t xml:space="preserve"> </w:t>
+      </w:r>
+      <w:proofErr w:type="spellStart"/>
+      <w:r>
+        <w:rPr>
+          <w:rFonts w:ascii="Courier New" w:eastAsia="Times New Roman" w:hAnsi="Courier New" w:cs="Courier New"/>
+          <w:color w:val="000000"/>
+          <w:sz w:val="20"/>
+          <w:szCs w:val="20"/>
+          <w:lang w:val="es-ES"/>
+        </w:rPr>
+        <w:t>Sems</w:t>
+      </w:r>
+      <w:proofErr w:type="spellEnd"/>
       <w:r>
         <w:rPr>
           <w:rFonts w:ascii="Courier New" w:eastAsia="Times New Roman" w:hAnsi="Courier New" w:cs="Courier New"/>
@@ -5159,6 +5267,7 @@
           <w:color w:val="000080"/>
           <w:sz w:val="20"/>
           <w:szCs w:val="20"/>
+          <w:lang w:val="es-ES"/>
         </w:rPr>
         <w:t>;</w:t>
       </w:r>
@@ -5172,6 +5281,378 @@
     </w:p>
     <w:p>
       <w:pPr>
+        <w:jc w:val="both"/>
+        <w:rPr>
+          <w:rFonts w:ascii="Times New Roman" w:hAnsi="Times New Roman"/>
+          <w:lang w:val="es-ES"/>
+        </w:rPr>
+      </w:pPr>
+      <w:r>
+        <w:rPr>
+          <w:rFonts w:ascii="Times New Roman" w:hAnsi="Times New Roman"/>
+          <w:lang w:val="es-ES"/>
+        </w:rPr>
+        <w:t>Esta es la estructura u</w:t>
+      </w:r>
+      <w:r>
+        <w:rPr>
+          <w:rFonts w:ascii="Times New Roman" w:hAnsi="Times New Roman"/>
+          <w:lang w:val="es-ES"/>
+        </w:rPr>
+        <w:t xml:space="preserve">sada para definir </w:t>
+      </w:r>
+      <w:r>
+        <w:rPr>
+          <w:rFonts w:ascii="Times New Roman" w:hAnsi="Times New Roman"/>
+          <w:lang w:val="es-ES"/>
+        </w:rPr>
+        <w:t>los semáforos que emplearemos, además de dos campos que serán necesarios.</w:t>
+      </w:r>
+      <w:r>
+        <w:rPr>
+          <w:rFonts w:ascii="Times New Roman" w:hAnsi="Times New Roman"/>
+          <w:lang w:val="es-ES"/>
+        </w:rPr>
+        <w:t xml:space="preserve"> Esta estructura y los semáforos definidos en ella serán necesarios para evitar concurrencia que se daba al acceder a la memoria compartida de tanto bloques como de redes como la de los mineros.</w:t>
+      </w:r>
+      <w:r>
+        <w:rPr>
+          <w:rFonts w:ascii="Times New Roman" w:hAnsi="Times New Roman"/>
+          <w:lang w:val="es-ES"/>
+        </w:rPr>
+        <w:t xml:space="preserve"> En un principio únicamente teníamos </w:t>
+      </w:r>
+      <w:proofErr w:type="spellStart"/>
+      <w:r>
+        <w:rPr>
+          <w:rFonts w:ascii="Times New Roman" w:hAnsi="Times New Roman"/>
+          <w:i/>
+          <w:lang w:val="es-ES"/>
+        </w:rPr>
+        <w:t>total_miners</w:t>
+      </w:r>
+      <w:proofErr w:type="spellEnd"/>
+      <w:r>
+        <w:rPr>
+          <w:rFonts w:ascii="Times New Roman" w:hAnsi="Times New Roman"/>
+          <w:lang w:val="es-ES"/>
+        </w:rPr>
+        <w:t xml:space="preserve">, </w:t>
+      </w:r>
+      <w:proofErr w:type="spellStart"/>
+      <w:r>
+        <w:rPr>
+          <w:rFonts w:ascii="Times New Roman" w:hAnsi="Times New Roman"/>
+          <w:i/>
+          <w:lang w:val="es-ES"/>
+        </w:rPr>
+        <w:t>net_mutex</w:t>
+      </w:r>
+      <w:proofErr w:type="spellEnd"/>
+      <w:r>
+        <w:rPr>
+          <w:rFonts w:ascii="Times New Roman" w:hAnsi="Times New Roman"/>
+          <w:lang w:val="es-ES"/>
+        </w:rPr>
+        <w:t xml:space="preserve">, </w:t>
+      </w:r>
+      <w:proofErr w:type="spellStart"/>
+      <w:r>
+        <w:rPr>
+          <w:rFonts w:ascii="Times New Roman" w:hAnsi="Times New Roman"/>
+          <w:i/>
+          <w:lang w:val="es-ES"/>
+        </w:rPr>
+        <w:t>block_mutex</w:t>
+      </w:r>
+      <w:proofErr w:type="spellEnd"/>
+      <w:r>
+        <w:rPr>
+          <w:rFonts w:ascii="Times New Roman" w:hAnsi="Times New Roman"/>
+          <w:lang w:val="es-ES"/>
+        </w:rPr>
+        <w:t xml:space="preserve">, y </w:t>
+      </w:r>
+      <w:proofErr w:type="spellStart"/>
+      <w:r>
+        <w:rPr>
+          <w:rFonts w:ascii="Times New Roman" w:hAnsi="Times New Roman"/>
+          <w:i/>
+          <w:lang w:val="es-ES"/>
+        </w:rPr>
+        <w:t>mutex</w:t>
+      </w:r>
+      <w:proofErr w:type="spellEnd"/>
+      <w:r>
+        <w:rPr>
+          <w:rFonts w:ascii="Times New Roman" w:hAnsi="Times New Roman"/>
+          <w:i/>
+          <w:lang w:val="es-ES"/>
+        </w:rPr>
+        <w:t xml:space="preserve"> </w:t>
+      </w:r>
+      <w:r>
+        <w:rPr>
+          <w:rFonts w:ascii="Times New Roman" w:hAnsi="Times New Roman"/>
+          <w:lang w:val="es-ES"/>
+        </w:rPr>
+        <w:t>los cuales son semáforos de exclusión mutua</w:t>
+      </w:r>
+      <w:r>
+        <w:rPr>
+          <w:rFonts w:ascii="Times New Roman" w:hAnsi="Times New Roman"/>
+          <w:lang w:val="es-ES"/>
+        </w:rPr>
+        <w:t>. Más adelante implementaremos el resto que será</w:t>
+      </w:r>
+      <w:r>
+        <w:rPr>
+          <w:rFonts w:ascii="Times New Roman" w:hAnsi="Times New Roman"/>
+          <w:lang w:val="es-ES"/>
+        </w:rPr>
+        <w:t>n</w:t>
+      </w:r>
+      <w:r>
+        <w:rPr>
+          <w:rFonts w:ascii="Times New Roman" w:hAnsi="Times New Roman"/>
+          <w:lang w:val="es-ES"/>
+        </w:rPr>
+        <w:t xml:space="preserve"> necesario</w:t>
+      </w:r>
+      <w:r>
+        <w:rPr>
+          <w:rFonts w:ascii="Times New Roman" w:hAnsi="Times New Roman"/>
+          <w:lang w:val="es-ES"/>
+        </w:rPr>
+        <w:t>s</w:t>
+      </w:r>
+      <w:r>
+        <w:rPr>
+          <w:rFonts w:ascii="Times New Roman" w:hAnsi="Times New Roman"/>
+          <w:lang w:val="es-ES"/>
+        </w:rPr>
+        <w:t xml:space="preserve"> para </w:t>
+      </w:r>
+      <w:r>
+        <w:rPr>
+          <w:rFonts w:ascii="Times New Roman" w:hAnsi="Times New Roman"/>
+          <w:lang w:val="es-ES"/>
+        </w:rPr>
+        <w:t>programar de forma correcta l</w:t>
+      </w:r>
+      <w:r>
+        <w:rPr>
+          <w:rFonts w:ascii="Times New Roman" w:hAnsi="Times New Roman"/>
+          <w:lang w:val="es-ES"/>
+        </w:rPr>
+        <w:t>a votación.</w:t>
+      </w:r>
+    </w:p>
+    <w:p>
+      <w:pPr>
+        <w:jc w:val="both"/>
+        <w:rPr>
+          <w:rFonts w:ascii="Times New Roman" w:hAnsi="Times New Roman"/>
+          <w:lang w:val="es-ES"/>
+        </w:rPr>
+      </w:pPr>
+      <w:r>
+        <w:rPr>
+          <w:rFonts w:ascii="Times New Roman" w:hAnsi="Times New Roman"/>
+          <w:lang w:val="es-ES"/>
+        </w:rPr>
+        <w:t xml:space="preserve">Esta estructura y su implementación junto con la de las funciones que modifican cada elemento de la estructura está en los ficheros </w:t>
+      </w:r>
+      <w:proofErr w:type="spellStart"/>
+      <w:r>
+        <w:rPr>
+          <w:rFonts w:ascii="Times New Roman" w:hAnsi="Times New Roman"/>
+          <w:b/>
+          <w:lang w:val="es-ES"/>
+        </w:rPr>
+        <w:t>sem.c</w:t>
+      </w:r>
+      <w:proofErr w:type="spellEnd"/>
+      <w:r>
+        <w:rPr>
+          <w:rFonts w:ascii="Times New Roman" w:hAnsi="Times New Roman"/>
+          <w:lang w:val="es-ES"/>
+        </w:rPr>
+        <w:t xml:space="preserve"> y </w:t>
+      </w:r>
+      <w:proofErr w:type="spellStart"/>
+      <w:r>
+        <w:rPr>
+          <w:rFonts w:ascii="Times New Roman" w:hAnsi="Times New Roman"/>
+          <w:b/>
+          <w:lang w:val="es-ES"/>
+        </w:rPr>
+        <w:t>sem.h</w:t>
+      </w:r>
+      <w:proofErr w:type="spellEnd"/>
+      <w:r>
+        <w:rPr>
+          <w:rFonts w:ascii="Times New Roman" w:hAnsi="Times New Roman"/>
+          <w:lang w:val="es-ES"/>
+        </w:rPr>
+        <w:t xml:space="preserve"> en los cuales se inicializan todos los semáforos anteriormente mencionados y también serán eliminados cuando sea necesario</w:t>
+      </w:r>
+      <w:r>
+        <w:rPr>
+          <w:rFonts w:ascii="Times New Roman" w:hAnsi="Times New Roman"/>
+          <w:lang w:val="es-ES"/>
+        </w:rPr>
+        <w:t xml:space="preserve"> empleando las respectivas funciones</w:t>
+      </w:r>
+      <w:r>
+        <w:rPr>
+          <w:rFonts w:ascii="Times New Roman" w:hAnsi="Times New Roman"/>
+          <w:lang w:val="es-ES"/>
+        </w:rPr>
+        <w:t xml:space="preserve">. </w:t>
+      </w:r>
+      <w:r>
+        <w:rPr>
+          <w:rFonts w:ascii="Times New Roman" w:hAnsi="Times New Roman"/>
+          <w:lang w:val="es-ES"/>
+        </w:rPr>
+        <w:t xml:space="preserve">En ellos además para evitar la repetición de código implementamos </w:t>
+      </w:r>
+      <w:proofErr w:type="spellStart"/>
+      <w:r>
+        <w:rPr>
+          <w:rFonts w:ascii="Times New Roman" w:hAnsi="Times New Roman"/>
+          <w:i/>
+          <w:lang w:val="es-ES"/>
+        </w:rPr>
+        <w:t>sem_</w:t>
+      </w:r>
+      <w:proofErr w:type="gramStart"/>
+      <w:r>
+        <w:rPr>
+          <w:rFonts w:ascii="Times New Roman" w:hAnsi="Times New Roman"/>
+          <w:i/>
+          <w:lang w:val="es-ES"/>
+        </w:rPr>
+        <w:t>down</w:t>
+      </w:r>
+      <w:proofErr w:type="spellEnd"/>
+      <w:r>
+        <w:rPr>
+          <w:rFonts w:ascii="Times New Roman" w:hAnsi="Times New Roman"/>
+          <w:i/>
+          <w:lang w:val="es-ES"/>
+        </w:rPr>
+        <w:t>(</w:t>
+      </w:r>
+      <w:proofErr w:type="gramEnd"/>
+      <w:r>
+        <w:rPr>
+          <w:rFonts w:ascii="Times New Roman" w:hAnsi="Times New Roman"/>
+          <w:i/>
+          <w:lang w:val="es-ES"/>
+        </w:rPr>
+        <w:t>)</w:t>
+      </w:r>
+      <w:r>
+        <w:rPr>
+          <w:rFonts w:ascii="Times New Roman" w:hAnsi="Times New Roman"/>
+          <w:lang w:val="es-ES"/>
+        </w:rPr>
+        <w:t xml:space="preserve"> y </w:t>
+      </w:r>
+      <w:proofErr w:type="spellStart"/>
+      <w:r>
+        <w:rPr>
+          <w:rFonts w:ascii="Times New Roman" w:hAnsi="Times New Roman"/>
+          <w:i/>
+          <w:lang w:val="es-ES"/>
+        </w:rPr>
+        <w:t>sem_up</w:t>
+      </w:r>
+      <w:proofErr w:type="spellEnd"/>
+      <w:r>
+        <w:rPr>
+          <w:rFonts w:ascii="Times New Roman" w:hAnsi="Times New Roman"/>
+          <w:i/>
+          <w:lang w:val="es-ES"/>
+        </w:rPr>
+        <w:t>()</w:t>
+      </w:r>
+      <w:r>
+        <w:rPr>
+          <w:rFonts w:ascii="Times New Roman" w:hAnsi="Times New Roman"/>
+          <w:lang w:val="es-ES"/>
+        </w:rPr>
+        <w:t xml:space="preserve"> funciones las cuales reducen el tener que realizar un control de errores cada vez que se emplee </w:t>
+      </w:r>
+      <w:proofErr w:type="spellStart"/>
+      <w:r>
+        <w:rPr>
+          <w:rFonts w:ascii="Times New Roman" w:hAnsi="Times New Roman"/>
+          <w:i/>
+          <w:lang w:val="es-ES"/>
+        </w:rPr>
+        <w:t>sem_wait</w:t>
+      </w:r>
+      <w:proofErr w:type="spellEnd"/>
+      <w:r>
+        <w:rPr>
+          <w:rFonts w:ascii="Times New Roman" w:hAnsi="Times New Roman"/>
+          <w:i/>
+          <w:lang w:val="es-ES"/>
+        </w:rPr>
+        <w:t>()</w:t>
+      </w:r>
+      <w:r>
+        <w:rPr>
+          <w:rFonts w:ascii="Times New Roman" w:hAnsi="Times New Roman"/>
+          <w:lang w:val="es-ES"/>
+        </w:rPr>
+        <w:t xml:space="preserve"> y </w:t>
+      </w:r>
+      <w:proofErr w:type="spellStart"/>
+      <w:r>
+        <w:rPr>
+          <w:rFonts w:ascii="Times New Roman" w:hAnsi="Times New Roman"/>
+          <w:i/>
+          <w:lang w:val="es-ES"/>
+        </w:rPr>
+        <w:t>sem_post</w:t>
+      </w:r>
+      <w:proofErr w:type="spellEnd"/>
+      <w:r>
+        <w:rPr>
+          <w:rFonts w:ascii="Times New Roman" w:hAnsi="Times New Roman"/>
+          <w:i/>
+          <w:lang w:val="es-ES"/>
+        </w:rPr>
+        <w:t>()</w:t>
+      </w:r>
+      <w:r>
+        <w:rPr>
+          <w:rFonts w:ascii="Times New Roman" w:hAnsi="Times New Roman"/>
+          <w:lang w:val="es-ES"/>
+        </w:rPr>
+        <w:t xml:space="preserve"> en otros ficheros. </w:t>
+      </w:r>
+    </w:p>
+    <w:p>
+      <w:pPr>
+        <w:rPr>
+          <w:lang w:val="es-ES"/>
+        </w:rPr>
+      </w:pPr>
+    </w:p>
+    <w:p>
+      <w:pPr>
+        <w:rPr>
+          <w:lang w:val="es-ES"/>
+        </w:rPr>
+      </w:pPr>
+    </w:p>
+    <w:p>
+      <w:pPr>
         <w:pStyle w:val="Ttulo1"/>
         <w:rPr>
           <w:rFonts w:ascii="Times New Roman" w:hAnsi="Times New Roman" w:cs="Times New Roman"/>
@@ -5184,26 +5665,342 @@
           <w:rFonts w:ascii="Times New Roman" w:hAnsi="Times New Roman" w:cs="Times New Roman"/>
           <w:lang w:val="es-ES"/>
         </w:rPr>
-        <w:t>Votación</w:t>
+        <w:t>Votac</w:t>
       </w:r>
       <w:bookmarkEnd w:id="8"/>
-    </w:p>
-    <w:p>
-      <w:pPr>
-        <w:rPr>
-          <w:rFonts w:ascii="Times New Roman" w:hAnsi="Times New Roman"/>
-          <w:lang w:val="es-ES"/>
-        </w:rPr>
-      </w:pPr>
-      <w:proofErr w:type="spellStart"/>
-      <w:r>
-        <w:rPr>
-          <w:rFonts w:ascii="Times New Roman" w:hAnsi="Times New Roman"/>
-          <w:lang w:val="es-ES"/>
-        </w:rPr>
-        <w:t>Aa</w:t>
-      </w:r>
-      <w:proofErr w:type="spellEnd"/>
+      <w:r>
+        <w:rPr>
+          <w:rFonts w:ascii="Times New Roman" w:hAnsi="Times New Roman" w:cs="Times New Roman"/>
+          <w:lang w:val="es-ES"/>
+        </w:rPr>
+        <w:t>ión</w:t>
+      </w:r>
+    </w:p>
+    <w:p>
+      <w:pPr>
+        <w:rPr>
+          <w:rFonts w:ascii="Times New Roman" w:hAnsi="Times New Roman"/>
+          <w:lang w:val="es-ES"/>
+        </w:rPr>
+      </w:pPr>
+      <w:r>
+        <w:rPr>
+          <w:rFonts w:ascii="Times New Roman" w:hAnsi="Times New Roman"/>
+          <w:lang w:val="es-ES"/>
+        </w:rPr>
+        <w:t xml:space="preserve">En esta sección en la que implementamos todos los aspectos relacionados con la votación finalmente implementamos el resto de la estructura de </w:t>
+      </w:r>
+      <w:proofErr w:type="spellStart"/>
+      <w:r>
+        <w:rPr>
+          <w:rFonts w:ascii="Times New Roman" w:hAnsi="Times New Roman"/>
+          <w:lang w:val="es-ES"/>
+        </w:rPr>
+        <w:t>Sem</w:t>
+      </w:r>
+      <w:proofErr w:type="spellEnd"/>
+      <w:r>
+        <w:rPr>
+          <w:rFonts w:ascii="Times New Roman" w:hAnsi="Times New Roman"/>
+          <w:lang w:val="es-ES"/>
+        </w:rPr>
+        <w:t xml:space="preserve">. </w:t>
+      </w:r>
+    </w:p>
+    <w:p>
+      <w:pPr>
+        <w:rPr>
+          <w:rFonts w:ascii="Times New Roman" w:hAnsi="Times New Roman"/>
+          <w:lang w:val="es-ES"/>
+        </w:rPr>
+      </w:pPr>
+      <w:r>
+        <w:rPr>
+          <w:rFonts w:ascii="Times New Roman" w:hAnsi="Times New Roman"/>
+          <w:lang w:val="es-ES"/>
+        </w:rPr>
+        <w:t xml:space="preserve">El proceso de votación comienza cuando se detecta que hay un ganador, es decir, cuando un minero ha encontrado solución a la operación planteada. Nada más ver esto comprobamos si más de un minero ha encontrado solución y cambiamos el valor </w:t>
+      </w:r>
+      <w:proofErr w:type="spellStart"/>
+      <w:r>
+        <w:rPr>
+          <w:rFonts w:ascii="Times New Roman" w:hAnsi="Times New Roman"/>
+          <w:i/>
+          <w:lang w:val="es-ES"/>
+        </w:rPr>
+        <w:t>solution</w:t>
+      </w:r>
+      <w:proofErr w:type="spellEnd"/>
+      <w:r>
+        <w:rPr>
+          <w:rFonts w:ascii="Times New Roman" w:hAnsi="Times New Roman"/>
+          <w:lang w:val="es-ES"/>
+        </w:rPr>
+        <w:t xml:space="preserve"> de la memoria compartida de mineros. Tras esto suspendemos el proceso para que espere a la señal SIGUSR2.</w:t>
+      </w:r>
+    </w:p>
+    <w:p>
+      <w:pPr>
+        <w:rPr>
+          <w:rFonts w:ascii="Times New Roman" w:hAnsi="Times New Roman"/>
+          <w:lang w:val="es-ES"/>
+        </w:rPr>
+      </w:pPr>
+      <w:r>
+        <w:rPr>
+          <w:rFonts w:ascii="Times New Roman" w:hAnsi="Times New Roman"/>
+          <w:lang w:val="es-ES"/>
+        </w:rPr>
+        <w:t>A partir de aquí los mineros seguirán dos caminos, el de ganador, o el de perdedor. El caso de perdedor ya estaba implementado y forma parte del proceso previamente explicado de los mineros. En el caso de que se trate de un minero ganador, lo primero de todo será actualizar la solución. Tras esto, recibirá el quorum es decir el número de mineros que participan en la votación</w:t>
+      </w:r>
+      <w:r>
+        <w:rPr>
+          <w:rFonts w:ascii="Times New Roman" w:hAnsi="Times New Roman"/>
+          <w:lang w:val="es-ES"/>
+        </w:rPr>
+        <w:t xml:space="preserve"> y que se encuentra guardado en la memoria compartida de red</w:t>
+      </w:r>
+      <w:r>
+        <w:rPr>
+          <w:rFonts w:ascii="Times New Roman" w:hAnsi="Times New Roman"/>
+          <w:lang w:val="es-ES"/>
+        </w:rPr>
+        <w:t xml:space="preserve">. </w:t>
+      </w:r>
+      <w:r>
+        <w:rPr>
+          <w:rFonts w:ascii="Times New Roman" w:hAnsi="Times New Roman"/>
+          <w:lang w:val="es-ES"/>
+        </w:rPr>
+        <w:t xml:space="preserve"> Después se actualiza el número de mineros activos, con la variable </w:t>
+      </w:r>
+      <w:proofErr w:type="spellStart"/>
+      <w:r>
+        <w:rPr>
+          <w:rFonts w:ascii="Times New Roman" w:hAnsi="Times New Roman"/>
+          <w:b/>
+          <w:lang w:val="es-ES"/>
+        </w:rPr>
+        <w:t>total_miners</w:t>
+      </w:r>
+      <w:proofErr w:type="spellEnd"/>
+      <w:r>
+        <w:rPr>
+          <w:rFonts w:ascii="Times New Roman" w:hAnsi="Times New Roman"/>
+          <w:lang w:val="es-ES"/>
+        </w:rPr>
+        <w:t xml:space="preserve"> de la estructura de semáforos, y en esta actualización se debe incluir el ganador también. Una vez ya está claro el número de mineros que participarán en la votación se envía la señal SIGUSR2 para permitir al resto de mineros comenzar la votación. Para la votación se realizan </w:t>
+      </w:r>
+      <w:r>
+        <w:rPr>
+          <w:rFonts w:ascii="Times New Roman" w:hAnsi="Times New Roman"/>
+          <w:i/>
+          <w:lang w:val="es-ES"/>
+        </w:rPr>
+        <w:t>ups</w:t>
+      </w:r>
+      <w:r>
+        <w:rPr>
+          <w:rFonts w:ascii="Times New Roman" w:hAnsi="Times New Roman"/>
+          <w:i/>
+          <w:lang w:val="es-ES"/>
+        </w:rPr>
+        <w:t xml:space="preserve"> </w:t>
+      </w:r>
+      <w:r>
+        <w:rPr>
+          <w:rFonts w:ascii="Times New Roman" w:hAnsi="Times New Roman"/>
+          <w:lang w:val="es-ES"/>
+        </w:rPr>
+        <w:t xml:space="preserve">del semáforo </w:t>
+      </w:r>
+      <w:r>
+        <w:rPr>
+          <w:rFonts w:ascii="Times New Roman" w:hAnsi="Times New Roman"/>
+          <w:b/>
+          <w:lang w:val="es-ES"/>
+        </w:rPr>
+        <w:t>vote</w:t>
+      </w:r>
+      <w:r>
+        <w:rPr>
+          <w:rFonts w:ascii="Times New Roman" w:hAnsi="Times New Roman"/>
+          <w:lang w:val="es-ES"/>
+        </w:rPr>
+        <w:t xml:space="preserve">. Este periodo de votación dura 2 segundos, tiempo el cual el proceso ganador se encuentra bloqueado habiendo utilizado el semáforo </w:t>
+      </w:r>
+      <w:proofErr w:type="spellStart"/>
+      <w:r>
+        <w:rPr>
+          <w:rFonts w:ascii="Times New Roman" w:hAnsi="Times New Roman"/>
+          <w:b/>
+          <w:lang w:val="es-ES"/>
+        </w:rPr>
+        <w:t>count_vote</w:t>
+      </w:r>
+      <w:proofErr w:type="spellEnd"/>
+      <w:r>
+        <w:rPr>
+          <w:rFonts w:ascii="Times New Roman" w:hAnsi="Times New Roman"/>
+          <w:lang w:val="es-ES"/>
+        </w:rPr>
+        <w:t xml:space="preserve">, y tiempo que permitimos utilizando la función </w:t>
+      </w:r>
+      <w:proofErr w:type="spellStart"/>
+      <w:proofErr w:type="gramStart"/>
+      <w:r>
+        <w:rPr>
+          <w:rFonts w:ascii="Times New Roman" w:hAnsi="Times New Roman"/>
+          <w:i/>
+          <w:lang w:val="es-ES"/>
+        </w:rPr>
+        <w:t>timedwait</w:t>
+      </w:r>
+      <w:proofErr w:type="spellEnd"/>
+      <w:r>
+        <w:rPr>
+          <w:rFonts w:ascii="Times New Roman" w:hAnsi="Times New Roman"/>
+          <w:i/>
+          <w:lang w:val="es-ES"/>
+        </w:rPr>
+        <w:t>(</w:t>
+      </w:r>
+      <w:proofErr w:type="gramEnd"/>
+      <w:r>
+        <w:rPr>
+          <w:rFonts w:ascii="Times New Roman" w:hAnsi="Times New Roman"/>
+          <w:i/>
+          <w:lang w:val="es-ES"/>
+        </w:rPr>
+        <w:t>),</w:t>
+      </w:r>
+      <w:r>
+        <w:rPr>
+          <w:rFonts w:ascii="Times New Roman" w:hAnsi="Times New Roman"/>
+          <w:lang w:val="es-ES"/>
+        </w:rPr>
+        <w:t xml:space="preserve"> tras haber obtenido el tiempo actual con </w:t>
+      </w:r>
+      <w:proofErr w:type="spellStart"/>
+      <w:r>
+        <w:rPr>
+          <w:rFonts w:ascii="Times New Roman" w:hAnsi="Times New Roman"/>
+          <w:i/>
+          <w:lang w:val="es-ES"/>
+        </w:rPr>
+        <w:t>clock_gettime</w:t>
+      </w:r>
+      <w:proofErr w:type="spellEnd"/>
+      <w:r>
+        <w:rPr>
+          <w:rFonts w:ascii="Times New Roman" w:hAnsi="Times New Roman"/>
+          <w:i/>
+          <w:lang w:val="es-ES"/>
+        </w:rPr>
+        <w:t>()</w:t>
+      </w:r>
+      <w:r>
+        <w:rPr>
+          <w:rFonts w:ascii="Times New Roman" w:hAnsi="Times New Roman"/>
+          <w:lang w:val="es-ES"/>
+        </w:rPr>
+        <w:t xml:space="preserve">. Una vez la votación ha sido realizada con éxito se cuentan los votos empleando el </w:t>
+      </w:r>
+      <w:proofErr w:type="spellStart"/>
+      <w:r>
+        <w:rPr>
+          <w:rFonts w:ascii="Times New Roman" w:hAnsi="Times New Roman"/>
+          <w:b/>
+          <w:lang w:val="es-ES"/>
+        </w:rPr>
+        <w:t>voting_pool</w:t>
+      </w:r>
+      <w:proofErr w:type="spellEnd"/>
+      <w:r>
+        <w:rPr>
+          <w:rFonts w:ascii="Times New Roman" w:hAnsi="Times New Roman"/>
+          <w:b/>
+          <w:lang w:val="es-ES"/>
+        </w:rPr>
+        <w:t xml:space="preserve"> </w:t>
+      </w:r>
+      <w:r>
+        <w:rPr>
+          <w:rFonts w:ascii="Times New Roman" w:hAnsi="Times New Roman"/>
+          <w:lang w:val="es-ES"/>
+        </w:rPr>
+        <w:t xml:space="preserve">de la memoria compartida de red. </w:t>
+      </w:r>
+      <w:r>
+        <w:rPr>
+          <w:rFonts w:ascii="Times New Roman" w:hAnsi="Times New Roman"/>
+          <w:lang w:val="es-ES"/>
+        </w:rPr>
+        <w:t xml:space="preserve">Cuando ya hemos actualizado este campo debemos comprobar que el bloque sea válido, para lo que tiene que haber más de la mitad de votos positivos. En caso de que si sea actualizamos los campos necesarios, y en caso de que no lo sea, se destruye el bloque. Cuando ya se ha hecho la comprobación se resetea la votación para futuras votaciones. Tras esto tenemos que permitir una vez más que cada minero actualice su bloque, para lo que bloquearemos el proceso ganador hasta que se hayan actualizado como previamente se ha explicado, pero en este caso se emplearán los semáforos </w:t>
+      </w:r>
+      <w:proofErr w:type="spellStart"/>
+      <w:r>
+        <w:rPr>
+          <w:rFonts w:ascii="Times New Roman" w:hAnsi="Times New Roman"/>
+          <w:b/>
+          <w:lang w:val="es-ES"/>
+        </w:rPr>
+        <w:t>update_target</w:t>
+      </w:r>
+      <w:proofErr w:type="spellEnd"/>
+      <w:r>
+        <w:rPr>
+          <w:rFonts w:ascii="Times New Roman" w:hAnsi="Times New Roman"/>
+          <w:lang w:val="es-ES"/>
+        </w:rPr>
+        <w:t xml:space="preserve"> y </w:t>
+      </w:r>
+      <w:proofErr w:type="spellStart"/>
+      <w:r>
+        <w:rPr>
+          <w:rFonts w:ascii="Times New Roman" w:hAnsi="Times New Roman"/>
+          <w:b/>
+          <w:lang w:val="es-ES"/>
+        </w:rPr>
+        <w:t>update_block</w:t>
+      </w:r>
+      <w:proofErr w:type="spellEnd"/>
+      <w:r>
+        <w:rPr>
+          <w:rFonts w:ascii="Times New Roman" w:hAnsi="Times New Roman"/>
+          <w:b/>
+          <w:lang w:val="es-ES"/>
+        </w:rPr>
+        <w:t xml:space="preserve">. </w:t>
+      </w:r>
+      <w:r>
+        <w:rPr>
+          <w:rFonts w:ascii="Times New Roman" w:hAnsi="Times New Roman"/>
+          <w:lang w:val="es-ES"/>
+        </w:rPr>
+        <w:t>Por último</w:t>
+      </w:r>
+      <w:r>
+        <w:rPr>
+          <w:rFonts w:ascii="Times New Roman" w:hAnsi="Times New Roman"/>
+          <w:lang w:val="es-ES"/>
+        </w:rPr>
+        <w:t>,</w:t>
+      </w:r>
+      <w:r>
+        <w:rPr>
+          <w:rFonts w:ascii="Times New Roman" w:hAnsi="Times New Roman"/>
+          <w:lang w:val="es-ES"/>
+        </w:rPr>
+        <w:t xml:space="preserve"> antes de liberar el proceso de votación y liberar a los votantes, actualizamos el bloque compartido. </w:t>
+      </w:r>
+      <w:r>
+        <w:rPr>
+          <w:rFonts w:ascii="Times New Roman" w:hAnsi="Times New Roman"/>
+          <w:lang w:val="es-ES"/>
+        </w:rPr>
+        <w:t>Tras esto liberamos los recursos como ya estaba implementado y finaliza el proceso de votación.</w:t>
+      </w:r>
     </w:p>
     <w:p>
       <w:pPr>
@@ -5230,15 +6027,395 @@
           <w:lang w:val="es-ES"/>
         </w:rPr>
       </w:pPr>
-      <w:proofErr w:type="spellStart"/>
-      <w:r>
-        <w:rPr>
-          <w:rFonts w:ascii="Times New Roman" w:hAnsi="Times New Roman"/>
-          <w:lang w:val="es-ES"/>
-        </w:rPr>
-        <w:t>Aa</w:t>
-      </w:r>
-      <w:proofErr w:type="spellEnd"/>
+      <w:r>
+        <w:rPr>
+          <w:rFonts w:ascii="Times New Roman" w:hAnsi="Times New Roman"/>
+          <w:lang w:val="es-ES"/>
+        </w:rPr>
+        <w:t>Para la implementación del monitor</w:t>
+      </w:r>
+      <w:r>
+        <w:rPr>
+          <w:rFonts w:ascii="Times New Roman" w:hAnsi="Times New Roman"/>
+          <w:lang w:val="es-ES"/>
+        </w:rPr>
+        <w:t xml:space="preserve"> en dónde también configuramos la cola de mensajes y realizamos la impresión de los resultados en </w:t>
+      </w:r>
+      <w:r>
+        <w:rPr>
+          <w:rFonts w:ascii="Times New Roman" w:hAnsi="Times New Roman"/>
+          <w:i/>
+          <w:lang w:val="es-ES"/>
+        </w:rPr>
+        <w:t>blockchain.log,</w:t>
+      </w:r>
+      <w:r>
+        <w:rPr>
+          <w:rFonts w:ascii="Times New Roman" w:hAnsi="Times New Roman"/>
+          <w:lang w:val="es-ES"/>
+        </w:rPr>
+        <w:t xml:space="preserve"> hemos </w:t>
+      </w:r>
+      <w:r>
+        <w:rPr>
+          <w:rFonts w:ascii="Times New Roman" w:hAnsi="Times New Roman"/>
+          <w:lang w:val="es-ES"/>
+        </w:rPr>
+        <w:t xml:space="preserve">creado los ficheros </w:t>
+      </w:r>
+      <w:proofErr w:type="spellStart"/>
+      <w:r>
+        <w:rPr>
+          <w:rFonts w:ascii="Times New Roman" w:hAnsi="Times New Roman"/>
+          <w:b/>
+          <w:lang w:val="es-ES"/>
+        </w:rPr>
+        <w:t>monitor.c</w:t>
+      </w:r>
+      <w:proofErr w:type="spellEnd"/>
+      <w:r>
+        <w:rPr>
+          <w:rFonts w:ascii="Times New Roman" w:hAnsi="Times New Roman"/>
+          <w:lang w:val="es-ES"/>
+        </w:rPr>
+        <w:t xml:space="preserve"> y </w:t>
+      </w:r>
+      <w:proofErr w:type="spellStart"/>
+      <w:r>
+        <w:rPr>
+          <w:rFonts w:ascii="Times New Roman" w:hAnsi="Times New Roman"/>
+          <w:b/>
+          <w:lang w:val="es-ES"/>
+        </w:rPr>
+        <w:t>monitor.h</w:t>
+      </w:r>
+      <w:proofErr w:type="spellEnd"/>
+      <w:r>
+        <w:rPr>
+          <w:rFonts w:ascii="Times New Roman" w:hAnsi="Times New Roman"/>
+          <w:b/>
+          <w:lang w:val="es-ES"/>
+        </w:rPr>
+        <w:t>.</w:t>
+      </w:r>
+      <w:r>
+        <w:rPr>
+          <w:rFonts w:ascii="Times New Roman" w:hAnsi="Times New Roman"/>
+          <w:lang w:val="es-ES"/>
+        </w:rPr>
+        <w:t xml:space="preserve"> En ellos se encuentran las funciones y procesos necesarios para la monitorización de los mineros.</w:t>
+      </w:r>
+    </w:p>
+    <w:p>
+      <w:pPr>
+        <w:rPr>
+          <w:rFonts w:ascii="Times New Roman" w:hAnsi="Times New Roman"/>
+          <w:lang w:val="es-ES"/>
+        </w:rPr>
+      </w:pPr>
+      <w:r>
+        <w:rPr>
+          <w:rFonts w:ascii="Times New Roman" w:hAnsi="Times New Roman"/>
+          <w:lang w:val="es-ES"/>
+        </w:rPr>
+        <w:t xml:space="preserve">Antes de implementar el monitor se debe tener en cuenta que en el proceso de votación antes de liberar los recursos debemos añadir en el proceso que se envíe en caso de que haya un bloque válido, este bloque al monitor, y por tanto la implementación del monitor tendrá que ver con la gestión de dicho bloque. </w:t>
+      </w:r>
+    </w:p>
+    <w:p>
+      <w:pPr>
+        <w:rPr>
+          <w:rFonts w:ascii="Times New Roman" w:hAnsi="Times New Roman"/>
+          <w:lang w:val="es-ES"/>
+        </w:rPr>
+      </w:pPr>
+      <w:r>
+        <w:rPr>
+          <w:rFonts w:ascii="Times New Roman" w:hAnsi="Times New Roman"/>
+          <w:lang w:val="es-ES"/>
+        </w:rPr>
+        <w:t xml:space="preserve">El monitor lo implementamos de la siguiente manera. Creamos un proceso padre e hijo empleando la función </w:t>
+      </w:r>
+      <w:proofErr w:type="spellStart"/>
+      <w:proofErr w:type="gramStart"/>
+      <w:r>
+        <w:rPr>
+          <w:rFonts w:ascii="Times New Roman" w:hAnsi="Times New Roman"/>
+          <w:lang w:val="es-ES"/>
+        </w:rPr>
+        <w:t>fork</w:t>
+      </w:r>
+      <w:proofErr w:type="spellEnd"/>
+      <w:r>
+        <w:rPr>
+          <w:rFonts w:ascii="Times New Roman" w:hAnsi="Times New Roman"/>
+          <w:lang w:val="es-ES"/>
+        </w:rPr>
+        <w:t>(</w:t>
+      </w:r>
+      <w:proofErr w:type="gramEnd"/>
+      <w:r>
+        <w:rPr>
+          <w:rFonts w:ascii="Times New Roman" w:hAnsi="Times New Roman"/>
+          <w:lang w:val="es-ES"/>
+        </w:rPr>
+        <w:t xml:space="preserve">). Entre padre e hijo estarán comunicados por un pipeline por lo que el primer paso del proceso hijo será cerrar el extremo de escritura. Tras esto se abrirá el fichero </w:t>
+      </w:r>
+      <w:r>
+        <w:rPr>
+          <w:rFonts w:ascii="Times New Roman" w:hAnsi="Times New Roman"/>
+          <w:i/>
+          <w:lang w:val="es-ES"/>
+        </w:rPr>
+        <w:t>blockchain.log</w:t>
+      </w:r>
+      <w:r>
+        <w:rPr>
+          <w:rFonts w:ascii="Times New Roman" w:hAnsi="Times New Roman"/>
+          <w:lang w:val="es-ES"/>
+        </w:rPr>
+        <w:t xml:space="preserve"> para la escritura de todos los b</w:t>
+      </w:r>
+      <w:r>
+        <w:rPr>
+          <w:rFonts w:ascii="Times New Roman" w:hAnsi="Times New Roman"/>
+          <w:lang w:val="es-ES"/>
+        </w:rPr>
+        <w:t xml:space="preserve">loques en </w:t>
+      </w:r>
+      <w:proofErr w:type="gramStart"/>
+      <w:r>
+        <w:rPr>
+          <w:rFonts w:ascii="Times New Roman" w:hAnsi="Times New Roman"/>
+          <w:lang w:val="es-ES"/>
+        </w:rPr>
+        <w:t>este cada 5 segundos</w:t>
+      </w:r>
+      <w:proofErr w:type="gramEnd"/>
+      <w:r>
+        <w:rPr>
+          <w:rFonts w:ascii="Times New Roman" w:hAnsi="Times New Roman"/>
+          <w:lang w:val="es-ES"/>
+        </w:rPr>
+        <w:t xml:space="preserve">. </w:t>
+      </w:r>
+    </w:p>
+    <w:p>
+      <w:pPr>
+        <w:rPr>
+          <w:rFonts w:ascii="Times New Roman" w:hAnsi="Times New Roman"/>
+          <w:lang w:val="es-ES"/>
+        </w:rPr>
+      </w:pPr>
+      <w:r>
+        <w:rPr>
+          <w:rFonts w:ascii="Times New Roman" w:hAnsi="Times New Roman"/>
+          <w:lang w:val="es-ES"/>
+        </w:rPr>
+        <w:t>De forma paralela el proceso padre se encarga de inicializar los semáforos, unir el monitor a la red, cerrar el extremo de lectura del pipeline, e inicializa el buffer circular de bloques, que será aquel que el proceso hijo imprimirá cada 5 segundos. También se encargará de crear la cola de mensajes.</w:t>
+      </w:r>
+    </w:p>
+    <w:p>
+      <w:pPr>
+        <w:rPr>
+          <w:rFonts w:ascii="Times New Roman" w:hAnsi="Times New Roman"/>
+          <w:lang w:val="es-ES"/>
+        </w:rPr>
+      </w:pPr>
+      <w:r>
+        <w:rPr>
+          <w:rFonts w:ascii="Times New Roman" w:hAnsi="Times New Roman"/>
+          <w:lang w:val="es-ES"/>
+        </w:rPr>
+        <w:t>Una vez hemos realizado todos estos pasos previos podemos centrarnos en la gestión del bloque</w:t>
+      </w:r>
+      <w:r>
+        <w:rPr>
+          <w:rFonts w:ascii="Times New Roman" w:hAnsi="Times New Roman"/>
+          <w:lang w:val="es-ES"/>
+        </w:rPr>
+        <w:t xml:space="preserve"> tanto para proceso padre como para proceso hijo</w:t>
+      </w:r>
+      <w:r>
+        <w:rPr>
+          <w:rFonts w:ascii="Times New Roman" w:hAnsi="Times New Roman"/>
+          <w:lang w:val="es-ES"/>
+        </w:rPr>
+        <w:t xml:space="preserve">. </w:t>
+      </w:r>
+      <w:r>
+        <w:rPr>
+          <w:rFonts w:ascii="Times New Roman" w:hAnsi="Times New Roman"/>
+          <w:lang w:val="es-ES"/>
+        </w:rPr>
+        <w:t xml:space="preserve">En la gestión del proceso padre, se recibirá la instrucción mandada. ************* </w:t>
+      </w:r>
+      <w:r>
+        <w:rPr>
+          <w:rFonts w:ascii="Times New Roman" w:hAnsi="Times New Roman"/>
+          <w:b/>
+          <w:lang w:val="es-ES"/>
+        </w:rPr>
+        <w:t xml:space="preserve">No </w:t>
+      </w:r>
+      <w:proofErr w:type="spellStart"/>
+      <w:r>
+        <w:rPr>
+          <w:rFonts w:ascii="Times New Roman" w:hAnsi="Times New Roman"/>
+          <w:b/>
+          <w:lang w:val="es-ES"/>
+        </w:rPr>
+        <w:t>se</w:t>
+      </w:r>
+      <w:proofErr w:type="spellEnd"/>
+      <w:r>
+        <w:rPr>
+          <w:rFonts w:ascii="Times New Roman" w:hAnsi="Times New Roman"/>
+          <w:b/>
+          <w:lang w:val="es-ES"/>
+        </w:rPr>
+        <w:t xml:space="preserve"> </w:t>
+      </w:r>
+      <w:proofErr w:type="spellStart"/>
+      <w:r>
+        <w:rPr>
+          <w:rFonts w:ascii="Times New Roman" w:hAnsi="Times New Roman"/>
+          <w:b/>
+          <w:lang w:val="es-ES"/>
+        </w:rPr>
+        <w:t>que</w:t>
+      </w:r>
+      <w:proofErr w:type="spellEnd"/>
+      <w:r>
+        <w:rPr>
+          <w:rFonts w:ascii="Times New Roman" w:hAnsi="Times New Roman"/>
+          <w:b/>
+          <w:lang w:val="es-ES"/>
+        </w:rPr>
+        <w:t xml:space="preserve"> instrucción recibe, creo que es la de comenzar votación </w:t>
+      </w:r>
+      <w:r>
+        <w:rPr>
+          <w:rFonts w:ascii="Times New Roman" w:hAnsi="Times New Roman"/>
+          <w:lang w:val="es-ES"/>
+        </w:rPr>
+        <w:t xml:space="preserve">******************. Además de esto, comprueba si el bloque recibido se encuentra ya en el buffer con la variable </w:t>
+      </w:r>
+      <w:proofErr w:type="spellStart"/>
+      <w:r>
+        <w:rPr>
+          <w:rFonts w:ascii="Times New Roman" w:hAnsi="Times New Roman"/>
+          <w:b/>
+          <w:lang w:val="es-ES"/>
+        </w:rPr>
+        <w:t>is_in</w:t>
+      </w:r>
+      <w:proofErr w:type="spellEnd"/>
+      <w:r>
+        <w:rPr>
+          <w:rFonts w:ascii="Times New Roman" w:hAnsi="Times New Roman"/>
+          <w:lang w:val="es-ES"/>
+        </w:rPr>
+        <w:t>. En el caso de que en efecto si este, se realiza la operación y se imprime el mensaje correspondiente a la operación. En cambio</w:t>
+      </w:r>
+      <w:r>
+        <w:rPr>
+          <w:rFonts w:ascii="Times New Roman" w:hAnsi="Times New Roman"/>
+          <w:lang w:val="es-ES"/>
+        </w:rPr>
+        <w:t>,</w:t>
+      </w:r>
+      <w:r>
+        <w:rPr>
+          <w:rFonts w:ascii="Times New Roman" w:hAnsi="Times New Roman"/>
+          <w:lang w:val="es-ES"/>
+        </w:rPr>
+        <w:t xml:space="preserve"> si no se encuentra, metemos el bloque en el buffer. Posteriormente realizamos una copia del bloque y la escribimos en el pipeline para que llegue al proceso hijo, pero únicamente si no se encuentra en </w:t>
+      </w:r>
+      <w:proofErr w:type="spellStart"/>
+      <w:r>
+        <w:rPr>
+          <w:rFonts w:ascii="Times New Roman" w:hAnsi="Times New Roman"/>
+          <w:lang w:val="es-ES"/>
+        </w:rPr>
+        <w:t>el</w:t>
+      </w:r>
+      <w:proofErr w:type="spellEnd"/>
+      <w:r>
+        <w:rPr>
+          <w:rFonts w:ascii="Times New Roman" w:hAnsi="Times New Roman"/>
+          <w:lang w:val="es-ES"/>
+        </w:rPr>
+        <w:t xml:space="preserve"> buffer. **************** </w:t>
+      </w:r>
+      <w:r>
+        <w:rPr>
+          <w:rFonts w:ascii="Times New Roman" w:hAnsi="Times New Roman"/>
+          <w:b/>
+          <w:lang w:val="es-ES"/>
+        </w:rPr>
+        <w:t>Dice que lo envía si no está en el buffer, pero cuando comprobamos si ya está, en el caso de que no este lo metemos entonces no entiendo la distinción de si meterlo o no</w:t>
+      </w:r>
+      <w:r>
+        <w:rPr>
+          <w:rFonts w:ascii="Times New Roman" w:hAnsi="Times New Roman"/>
+          <w:lang w:val="es-ES"/>
+        </w:rPr>
+        <w:t xml:space="preserve"> ***********************. </w:t>
+      </w:r>
+    </w:p>
+    <w:p>
+      <w:pPr>
+        <w:rPr>
+          <w:rFonts w:ascii="Times New Roman" w:hAnsi="Times New Roman"/>
+          <w:lang w:val="es-ES"/>
+        </w:rPr>
+      </w:pPr>
+      <w:r>
+        <w:rPr>
+          <w:rFonts w:ascii="Times New Roman" w:hAnsi="Times New Roman"/>
+          <w:lang w:val="es-ES"/>
+        </w:rPr>
+        <w:t xml:space="preserve">De forma paralela el proceso hijo se había quedado bloqueado esperando a recibir bloque por el pipeline y poder hacer la lectura correcta de este. Una vez lo ha leído correctamente, simplemente realiza una copia y lo guarda en la cadena dinámica. </w:t>
+      </w:r>
+    </w:p>
+    <w:p>
+      <w:pPr>
+        <w:rPr>
+          <w:rFonts w:ascii="Times New Roman" w:hAnsi="Times New Roman"/>
+          <w:lang w:val="es-ES"/>
+        </w:rPr>
+      </w:pPr>
+      <w:r>
+        <w:rPr>
+          <w:rFonts w:ascii="Times New Roman" w:hAnsi="Times New Roman"/>
+          <w:lang w:val="es-ES"/>
+        </w:rPr>
+        <w:t xml:space="preserve">**************** no </w:t>
+      </w:r>
+      <w:proofErr w:type="spellStart"/>
+      <w:r>
+        <w:rPr>
+          <w:rFonts w:ascii="Times New Roman" w:hAnsi="Times New Roman"/>
+          <w:lang w:val="es-ES"/>
+        </w:rPr>
+        <w:t>se</w:t>
+      </w:r>
+      <w:proofErr w:type="spellEnd"/>
+      <w:r>
+        <w:rPr>
+          <w:rFonts w:ascii="Times New Roman" w:hAnsi="Times New Roman"/>
+          <w:lang w:val="es-ES"/>
+        </w:rPr>
+        <w:t xml:space="preserve"> si habría que indicar algo más con los pipelines y posibles esperas que estos hagan y que no sepa *****************</w:t>
+      </w:r>
+    </w:p>
+    <w:p>
+      <w:pPr>
+        <w:rPr>
+          <w:rFonts w:ascii="Times New Roman" w:hAnsi="Times New Roman"/>
+          <w:lang w:val="es-ES"/>
+        </w:rPr>
+      </w:pPr>
     </w:p>
     <w:p>
       <w:pPr>
@@ -5265,22 +6442,8 @@
           <w:lang w:val="es-ES"/>
         </w:rPr>
       </w:pPr>
-      <w:proofErr w:type="spellStart"/>
-      <w:r>
-        <w:rPr>
-          <w:rFonts w:ascii="Times New Roman" w:hAnsi="Times New Roman"/>
-          <w:lang w:val="es-ES"/>
-        </w:rPr>
-        <w:t>A</w:t>
-      </w:r>
-      <w:r>
-        <w:rPr>
-          <w:rFonts w:ascii="Times New Roman" w:hAnsi="Times New Roman"/>
-          <w:lang w:val="es-ES"/>
-        </w:rPr>
-        <w:t>a</w:t>
-      </w:r>
-      <w:proofErr w:type="spellEnd"/>
+      <w:bookmarkStart w:id="11" w:name="_GoBack"/>
+      <w:bookmarkEnd w:id="11"/>
     </w:p>
     <w:p>
       <w:pPr>
@@ -5290,7 +6453,7 @@
           <w:lang w:val="es-ES"/>
         </w:rPr>
       </w:pPr>
-      <w:bookmarkStart w:id="11" w:name="_Toc71360748"/>
+      <w:bookmarkStart w:id="12" w:name="_Toc71360748"/>
       <w:r>
         <w:rPr>
           <w:rFonts w:ascii="Times New Roman" w:hAnsi="Times New Roman" w:cs="Times New Roman"/>
@@ -5298,24 +6461,94 @@
         </w:rPr>
         <w:t>Autoevaluación</w:t>
       </w:r>
-      <w:bookmarkEnd w:id="11"/>
-    </w:p>
-    <w:p>
-      <w:pPr>
-        <w:rPr>
-          <w:rFonts w:ascii="Times New Roman" w:hAnsi="Times New Roman"/>
-          <w:lang w:val="es-ES"/>
-        </w:rPr>
-      </w:pPr>
-      <w:proofErr w:type="spellStart"/>
-      <w:r>
-        <w:rPr>
-          <w:rFonts w:ascii="Times New Roman" w:hAnsi="Times New Roman"/>
-          <w:lang w:val="es-ES"/>
-        </w:rPr>
-        <w:t>aa</w:t>
-      </w:r>
-      <w:proofErr w:type="spellEnd"/>
+      <w:bookmarkEnd w:id="12"/>
+    </w:p>
+    <w:p>
+      <w:pPr>
+        <w:rPr>
+          <w:rFonts w:ascii="Times New Roman" w:hAnsi="Times New Roman"/>
+          <w:lang w:val="es-ES"/>
+        </w:rPr>
+      </w:pPr>
+      <w:r>
+        <w:rPr>
+          <w:rFonts w:ascii="Times New Roman" w:hAnsi="Times New Roman"/>
+          <w:lang w:val="es-ES"/>
+        </w:rPr>
+        <w:t>Hemos tenido debate entre nosotros para decidir cuál sería una autoevaluación correcta. Teniendo en cuenta que se ha implementado todo lo relacionado con la votación correctamente estaríamos en un 9 mínimo y si estuviera perfecto podríamos optar al 10, pero aquí empieza lo dudoso. El problema de implementación tiene que ver con los mineros y por tanto se puede considerar como un error que debería haberse solucionado, aunque cierto es que se trate del punto 15 de mineros por tanto depende mucho de la relevancia dada al error. Junto a esto debemos añadir posibles errores de implementación que no hayamos resuelto de la forma más eficiente.</w:t>
+      </w:r>
+      <w:r>
+        <w:rPr>
+          <w:rFonts w:ascii="Times New Roman" w:hAnsi="Times New Roman"/>
+          <w:lang w:val="es-ES"/>
+        </w:rPr>
+        <w:t xml:space="preserve"> A parte de esto, creemos haber mantenido </w:t>
+      </w:r>
+      <w:proofErr w:type="gramStart"/>
+      <w:r>
+        <w:rPr>
+          <w:rFonts w:ascii="Times New Roman" w:hAnsi="Times New Roman"/>
+          <w:lang w:val="es-ES"/>
+        </w:rPr>
+        <w:t>la modularidad</w:t>
+      </w:r>
+      <w:proofErr w:type="gramEnd"/>
+      <w:r>
+        <w:rPr>
+          <w:rFonts w:ascii="Times New Roman" w:hAnsi="Times New Roman"/>
+          <w:lang w:val="es-ES"/>
+        </w:rPr>
+        <w:t>, y no haber cometido fallos que se consideren penalizaciones.</w:t>
+      </w:r>
+      <w:r>
+        <w:rPr>
+          <w:rFonts w:ascii="Times New Roman" w:hAnsi="Times New Roman"/>
+          <w:lang w:val="es-ES"/>
+        </w:rPr>
+        <w:t xml:space="preserve"> En definitiva</w:t>
+      </w:r>
+      <w:r>
+        <w:rPr>
+          <w:rFonts w:ascii="Times New Roman" w:hAnsi="Times New Roman"/>
+          <w:lang w:val="es-ES"/>
+        </w:rPr>
+        <w:t>,</w:t>
+      </w:r>
+      <w:r>
+        <w:rPr>
+          <w:rFonts w:ascii="Times New Roman" w:hAnsi="Times New Roman"/>
+          <w:lang w:val="es-ES"/>
+        </w:rPr>
+        <w:t xml:space="preserve"> partiendo de un 10 reducimos por el error de SIGINT, además de posibles pérdidas de eficiencia</w:t>
+      </w:r>
+      <w:r>
+        <w:rPr>
+          <w:rFonts w:ascii="Times New Roman" w:hAnsi="Times New Roman"/>
+          <w:lang w:val="es-ES"/>
+        </w:rPr>
+        <w:t xml:space="preserve"> y</w:t>
+      </w:r>
+      <w:r>
+        <w:rPr>
+          <w:rFonts w:ascii="Times New Roman" w:hAnsi="Times New Roman"/>
+          <w:lang w:val="es-ES"/>
+        </w:rPr>
+        <w:t xml:space="preserve"> tenemos dos notas propuestas por cada uno de nosotros y la media de ambas resulta en un 9</w:t>
+      </w:r>
+      <w:r>
+        <w:rPr>
+          <w:rFonts w:ascii="Times New Roman" w:hAnsi="Times New Roman"/>
+          <w:lang w:val="es-ES"/>
+        </w:rPr>
+        <w:t xml:space="preserve"> sin contar con la posibilidad de aumentar dicha nota por una mejora que puede ser tanto por la autoevaluación realizada, como por que el programa muestre un rendimiento excelente.</w:t>
+      </w:r>
+      <w:r>
+        <w:rPr>
+          <w:rFonts w:ascii="Times New Roman" w:hAnsi="Times New Roman"/>
+          <w:lang w:val="es-ES"/>
+        </w:rPr>
+        <w:t xml:space="preserve">  </w:t>
+      </w:r>
     </w:p>
     <w:sectPr>
       <w:pgSz w:w="11906" w:h="16838"/>
@@ -5328,7 +6561,7 @@
 </file>
 
 <file path=word/numbering.xml><?xml version="1.0" encoding="utf-8"?>
-<w:numbering xmlns:wpc="http://schemas.microsoft.com/office/word/2010/wordprocessingCanvas" xmlns:cx="http://schemas.microsoft.com/office/drawing/2014/chartex" xmlns:cx1="http://schemas.microsoft.com/office/drawing/2015/9/8/chartex" xmlns:cx2="http://schemas.microsoft.com/office/drawing/2015/10/21/chartex" xmlns:cx3="http://schemas.microsoft.com/office/drawing/2016/5/9/chartex" xmlns:cx4="http://schemas.microsoft.com/office/drawing/2016/5/10/chartex" xmlns:cx5="http://schemas.microsoft.com/office/drawing/2016/5/11/chartex" xmlns:cx6="http://schemas.microsoft.com/office/drawing/2016/5/12/chartex" xmlns:cx7="http://schemas.microsoft.com/office/drawing/2016/5/13/chartex" xmlns:cx8="http://schemas.microsoft.com/office/drawing/2016/5/14/chartex" xmlns:mc="http://schemas.openxmlformats.org/markup-compatibility/2006" xmlns:aink="http://schemas.microsoft.com/office/drawing/2016/ink" xmlns:am3d="http://schemas.microsoft.com/office/drawing/2017/model3d" xmlns:o="urn:schemas-microsoft-com:office:office" xmlns:r="http://schemas.openxmlformats.org/officeDocument/2006/relationships" xmlns:m="http://schemas.openxmlformats.org/officeDocument/2006/math" xmlns:v="urn:schemas-microsoft-com:vml" xmlns:wp14="http://schemas.microsoft.com/office/word/2010/wordprocessingDrawing" xmlns:wp="http://schemas.openxmlformats.org/drawingml/2006/wordprocessingDrawing" xmlns:w10="urn:schemas-microsoft-com:office:word" xmlns:w="http://schemas.openxmlformats.org/wordprocessingml/2006/main" xmlns:w14="http://schemas.microsoft.com/office/word/2010/wordml" xmlns:w15="http://schemas.microsoft.com/office/word/2012/wordml" xmlns:w16cex="http://schemas.microsoft.com/office/word/2018/wordml/cex" xmlns:w16cid="http://schemas.microsoft.com/office/word/2016/wordml/cid" xmlns:w16="http://schemas.microsoft.com/office/word/2018/wordml" xmlns:w16sdtdh="http://schemas.microsoft.com/office/word/2020/wordml/sdtdatahash" xmlns:w16se="http://schemas.microsoft.com/office/word/2015/wordml/symex" xmlns:wpg="http://schemas.microsoft.com/office/word/2010/wordprocessingGroup" xmlns:wpi="http://schemas.microsoft.com/office/word/2010/wordprocessingInk" xmlns:wne="http://schemas.microsoft.com/office/word/2006/wordml" xmlns:wps="http://schemas.microsoft.com/office/word/2010/wordprocessingShape" mc:Ignorable="w14 w15 w16se w16cid w16 w16cex w16sdtdh wp14">
+<w:numbering xmlns:wpc="http://schemas.microsoft.com/office/word/2010/wordprocessingCanvas" xmlns:cx="http://schemas.microsoft.com/office/drawing/2014/chartex" xmlns:mc="http://schemas.openxmlformats.org/markup-compatibility/2006" xmlns:o="urn:schemas-microsoft-com:office:office" xmlns:r="http://schemas.openxmlformats.org/officeDocument/2006/relationships" xmlns:m="http://schemas.openxmlformats.org/officeDocument/2006/math" xmlns:v="urn:schemas-microsoft-com:vml" xmlns:wp14="http://schemas.microsoft.com/office/word/2010/wordprocessingDrawing" xmlns:wp="http://schemas.openxmlformats.org/drawingml/2006/wordprocessingDrawing" xmlns:w10="urn:schemas-microsoft-com:office:word" xmlns:w="http://schemas.openxmlformats.org/wordprocessingml/2006/main" xmlns:w14="http://schemas.microsoft.com/office/word/2010/wordml" xmlns:w15="http://schemas.microsoft.com/office/word/2012/wordml" xmlns:w16se="http://schemas.microsoft.com/office/word/2015/wordml/symex" xmlns:wpg="http://schemas.microsoft.com/office/word/2010/wordprocessingGroup" xmlns:wpi="http://schemas.microsoft.com/office/word/2010/wordprocessingInk" xmlns:wne="http://schemas.microsoft.com/office/word/2006/wordml" xmlns:wps="http://schemas.microsoft.com/office/word/2010/wordprocessingShape" mc:Ignorable="w14 w15 w16se wp14">
   <w:abstractNum w:abstractNumId="0" w15:restartNumberingAfterBreak="0">
     <w:nsid w:val="69453F5D"/>
     <w:multiLevelType w:val="hybridMultilevel"/>
@@ -5449,7 +6682,7 @@
 </file>
 
 <file path=word/styles.xml><?xml version="1.0" encoding="utf-8"?>
-<w:styles xmlns:mc="http://schemas.openxmlformats.org/markup-compatibility/2006" xmlns:r="http://schemas.openxmlformats.org/officeDocument/2006/relationships" xmlns:w="http://schemas.openxmlformats.org/wordprocessingml/2006/main" xmlns:w14="http://schemas.microsoft.com/office/word/2010/wordml" xmlns:w15="http://schemas.microsoft.com/office/word/2012/wordml" xmlns:w16cex="http://schemas.microsoft.com/office/word/2018/wordml/cex" xmlns:w16cid="http://schemas.microsoft.com/office/word/2016/wordml/cid" xmlns:w16="http://schemas.microsoft.com/office/word/2018/wordml" xmlns:w16sdtdh="http://schemas.microsoft.com/office/word/2020/wordml/sdtdatahash" xmlns:w16se="http://schemas.microsoft.com/office/word/2015/wordml/symex" mc:Ignorable="w14 w15 w16se w16cid w16 w16cex w16sdtdh">
+<w:styles xmlns:mc="http://schemas.openxmlformats.org/markup-compatibility/2006" xmlns:r="http://schemas.openxmlformats.org/officeDocument/2006/relationships" xmlns:w="http://schemas.openxmlformats.org/wordprocessingml/2006/main" xmlns:w14="http://schemas.microsoft.com/office/word/2010/wordml" xmlns:w15="http://schemas.microsoft.com/office/word/2012/wordml" xmlns:w16se="http://schemas.microsoft.com/office/word/2015/wordml/symex" mc:Ignorable="w14 w15 w16se">
   <w:docDefaults>
     <w:rPrDefault>
       <w:rPr>
@@ -5465,7 +6698,7 @@
       </w:pPr>
     </w:pPrDefault>
   </w:docDefaults>
-  <w:latentStyles w:defLockedState="0" w:defUIPriority="99" w:defSemiHidden="0" w:defUnhideWhenUsed="0" w:defQFormat="0" w:count="376">
+  <w:latentStyles w:defLockedState="0" w:defUIPriority="99" w:defSemiHidden="0" w:defUnhideWhenUsed="0" w:defQFormat="0" w:count="371">
     <w:lsdException w:name="Normal" w:uiPriority="0" w:qFormat="1"/>
     <w:lsdException w:name="heading 1" w:uiPriority="9" w:qFormat="1"/>
     <w:lsdException w:name="heading 2" w:semiHidden="1" w:uiPriority="9" w:unhideWhenUsed="1" w:qFormat="1"/>
@@ -5837,11 +7070,6 @@
     <w:lsdException w:name="List Table 5 Dark Accent 6" w:uiPriority="50"/>
     <w:lsdException w:name="List Table 6 Colorful Accent 6" w:uiPriority="51"/>
     <w:lsdException w:name="List Table 7 Colorful Accent 6" w:uiPriority="52"/>
-    <w:lsdException w:name="Mention" w:semiHidden="1" w:unhideWhenUsed="1"/>
-    <w:lsdException w:name="Smart Hyperlink" w:semiHidden="1" w:unhideWhenUsed="1"/>
-    <w:lsdException w:name="Hashtag" w:semiHidden="1" w:unhideWhenUsed="1"/>
-    <w:lsdException w:name="Unresolved Mention" w:semiHidden="1" w:unhideWhenUsed="1"/>
-    <w:lsdException w:name="Smart Link" w:semiHidden="1" w:unhideWhenUsed="1"/>
   </w:latentStyles>
   <w:style w:type="paragraph" w:default="1" w:styleId="Normal">
     <w:name w:val="Normal"/>
@@ -5879,6 +7107,7 @@
   <w:style w:type="character" w:default="1" w:styleId="Fuentedeprrafopredeter">
     <w:name w:val="Default Paragraph Font"/>
     <w:uiPriority w:val="1"/>
+    <w:semiHidden/>
     <w:unhideWhenUsed/>
   </w:style>
   <w:style w:type="table" w:default="1" w:styleId="Tablanormal">
@@ -6369,7 +7598,7 @@
 </file>
 
 <file path=customXml/itemProps1.xml><?xml version="1.0" encoding="utf-8"?>
-<ds:datastoreItem xmlns:ds="http://schemas.openxmlformats.org/officeDocument/2006/customXml" ds:itemID="{D75F9DC5-E4EF-43A0-8295-F4A1A565C8E3}">
+<ds:datastoreItem xmlns:ds="http://schemas.openxmlformats.org/officeDocument/2006/customXml" ds:itemID="{5D25FF38-7196-4688-8F22-E0FB8235816E}">
   <ds:schemaRefs>
     <ds:schemaRef ds:uri="http://schemas.openxmlformats.org/officeDocument/2006/bibliography"/>
   </ds:schemaRefs>

</xml_diff>